<commit_message>
Texture loading and material texture
Also organized a few more things
</commit_message>
<xml_diff>
--- a/BasicAppPlanSheet.docx
+++ b/BasicAppPlanSheet.docx
@@ -258,8 +258,10 @@
       </w:pPr>
       <w:r>
         <w:rPr>
-          <w:rtl w:val="0"/>
-        </w:rPr>
+          <w:rFonts w:ascii="Times New Roman" w:cs="Times New Roman" w:eastAsia="Times New Roman" w:hAnsi="Times New Roman"/>
+          <w:rtl w:val="0"/>
+        </w:rPr>
+        <w:t xml:space="preserve">When returning a pointer, it should be passed as a void*</w:t>
       </w:r>
     </w:p>
     <w:p>

</xml_diff>